<commit_message>
Some changes in answer
</commit_message>
<xml_diff>
--- a/Developer tools/Developer tools - answer.docx
+++ b/Developer tools/Developer tools - answer.docx
@@ -103,10 +103,612 @@
           <w:rFonts w:ascii="Times New Roman" w:hAnsi="Times New Roman" w:cs="Times New Roman"/>
           <w:sz w:val="28"/>
           <w:szCs w:val="28"/>
-        </w:rPr>
-      </w:pPr>
-      <w:bookmarkStart w:id="0" w:name="_GoBack"/>
-      <w:bookmarkEnd w:id="0"/>
+          <w:lang w:val="en-US"/>
+        </w:rPr>
+      </w:pPr>
+      <w:r>
+        <w:rPr>
+          <w:rFonts w:ascii="Times New Roman" w:hAnsi="Times New Roman" w:cs="Times New Roman"/>
+          <w:sz w:val="28"/>
+          <w:szCs w:val="28"/>
+        </w:rPr>
+        <w:t xml:space="preserve">Изначально для просмотре страницы которую выдали </w:t>
+      </w:r>
+      <w:proofErr w:type="gramStart"/>
+      <w:r>
+        <w:rPr>
+          <w:rFonts w:ascii="Times New Roman" w:hAnsi="Times New Roman" w:cs="Times New Roman"/>
+          <w:sz w:val="28"/>
+          <w:szCs w:val="28"/>
+        </w:rPr>
+        <w:t>“</w:t>
+      </w:r>
+      <w:r>
+        <w:t xml:space="preserve"> </w:t>
+      </w:r>
+      <w:hyperlink r:id="rId5" w:history="1">
+        <w:r>
+          <w:rPr>
+            <w:rStyle w:val="a4"/>
+            <w:rFonts w:ascii="Times New Roman" w:hAnsi="Times New Roman" w:cs="Times New Roman"/>
+            <w:sz w:val="28"/>
+            <w:szCs w:val="28"/>
+          </w:rPr>
+          <w:t>https://oleg.software-testing.by/test_answers_wo.php</w:t>
+        </w:r>
+        <w:proofErr w:type="gramEnd"/>
+      </w:hyperlink>
+      <w:r>
+        <w:rPr>
+          <w:rFonts w:ascii="Times New Roman" w:hAnsi="Times New Roman" w:cs="Times New Roman"/>
+          <w:sz w:val="28"/>
+          <w:szCs w:val="28"/>
+        </w:rPr>
+        <w:t>”</w:t>
+      </w:r>
+      <w:r>
+        <w:rPr>
+          <w:rFonts w:ascii="Times New Roman" w:hAnsi="Times New Roman" w:cs="Times New Roman"/>
+          <w:sz w:val="28"/>
+          <w:szCs w:val="28"/>
+        </w:rPr>
+        <w:t xml:space="preserve"> воспользовался браузером</w:t>
+      </w:r>
+      <w:r>
+        <w:rPr>
+          <w:rFonts w:ascii="Times New Roman" w:hAnsi="Times New Roman" w:cs="Times New Roman"/>
+          <w:sz w:val="28"/>
+          <w:szCs w:val="28"/>
+        </w:rPr>
+        <w:t xml:space="preserve"> </w:t>
+      </w:r>
+      <w:r>
+        <w:rPr>
+          <w:rFonts w:ascii="Times New Roman" w:hAnsi="Times New Roman" w:cs="Times New Roman"/>
+          <w:sz w:val="28"/>
+          <w:szCs w:val="28"/>
+          <w:lang w:val="en-US"/>
+        </w:rPr>
+        <w:t>Google</w:t>
+      </w:r>
+      <w:r>
+        <w:rPr>
+          <w:rFonts w:ascii="Times New Roman" w:hAnsi="Times New Roman" w:cs="Times New Roman"/>
+          <w:sz w:val="28"/>
+          <w:szCs w:val="28"/>
+        </w:rPr>
+        <w:t xml:space="preserve"> </w:t>
+      </w:r>
+      <w:r>
+        <w:rPr>
+          <w:rFonts w:ascii="Times New Roman" w:hAnsi="Times New Roman" w:cs="Times New Roman"/>
+          <w:sz w:val="28"/>
+          <w:szCs w:val="28"/>
+          <w:lang w:val="en-US"/>
+        </w:rPr>
+        <w:t>Chrome</w:t>
+      </w:r>
+      <w:r>
+        <w:rPr>
+          <w:rFonts w:ascii="Times New Roman" w:hAnsi="Times New Roman" w:cs="Times New Roman"/>
+          <w:sz w:val="28"/>
+          <w:szCs w:val="28"/>
+        </w:rPr>
+        <w:t xml:space="preserve"> </w:t>
+      </w:r>
+      <w:r>
+        <w:rPr>
+          <w:rFonts w:ascii="Times New Roman" w:hAnsi="Times New Roman" w:cs="Times New Roman"/>
+          <w:sz w:val="28"/>
+          <w:szCs w:val="28"/>
+        </w:rPr>
+        <w:t xml:space="preserve">который вывел изначально 4 активные ссылки, </w:t>
+      </w:r>
+      <w:r>
+        <w:rPr>
+          <w:rFonts w:ascii="Times New Roman" w:hAnsi="Times New Roman" w:cs="Times New Roman"/>
+          <w:sz w:val="28"/>
+          <w:szCs w:val="28"/>
+        </w:rPr>
+        <w:t>одну неактивную и ещё одну</w:t>
+      </w:r>
+      <w:r>
+        <w:rPr>
+          <w:rFonts w:ascii="Times New Roman" w:hAnsi="Times New Roman" w:cs="Times New Roman"/>
+          <w:sz w:val="28"/>
+          <w:szCs w:val="28"/>
+        </w:rPr>
+        <w:t xml:space="preserve"> спрятанную </w:t>
+      </w:r>
+      <w:r>
+        <w:rPr>
+          <w:rFonts w:ascii="Times New Roman" w:hAnsi="Times New Roman" w:cs="Times New Roman"/>
+          <w:sz w:val="28"/>
+          <w:szCs w:val="28"/>
+        </w:rPr>
+        <w:t>(как позже будет видно из инструмента</w:t>
+      </w:r>
+      <w:r>
+        <w:rPr>
+          <w:rFonts w:ascii="Times New Roman" w:hAnsi="Times New Roman" w:cs="Times New Roman"/>
+          <w:sz w:val="28"/>
+          <w:szCs w:val="28"/>
+        </w:rPr>
+        <w:t xml:space="preserve"> разработчика) </w:t>
+      </w:r>
+      <w:r>
+        <w:rPr>
+          <w:rFonts w:ascii="Times New Roman" w:hAnsi="Times New Roman" w:cs="Times New Roman"/>
+          <w:sz w:val="28"/>
+          <w:szCs w:val="28"/>
+        </w:rPr>
+        <w:t xml:space="preserve">, при открытии инструмента разработчика по горячей клавише </w:t>
+      </w:r>
+      <w:r>
+        <w:rPr>
+          <w:rFonts w:ascii="Times New Roman" w:hAnsi="Times New Roman" w:cs="Times New Roman"/>
+          <w:sz w:val="28"/>
+          <w:szCs w:val="28"/>
+          <w:lang w:val="en-US"/>
+        </w:rPr>
+        <w:t>F</w:t>
+      </w:r>
+      <w:r>
+        <w:rPr>
+          <w:rFonts w:ascii="Times New Roman" w:hAnsi="Times New Roman" w:cs="Times New Roman"/>
+          <w:sz w:val="28"/>
+          <w:szCs w:val="28"/>
+        </w:rPr>
+        <w:t xml:space="preserve">12 нам открывается окно в котором мы видим страницу в виде </w:t>
+      </w:r>
+      <w:r>
+        <w:rPr>
+          <w:rFonts w:ascii="Times New Roman" w:hAnsi="Times New Roman" w:cs="Times New Roman"/>
+          <w:sz w:val="28"/>
+          <w:szCs w:val="28"/>
+          <w:lang w:val="en-US"/>
+        </w:rPr>
+        <w:t>html</w:t>
+      </w:r>
+      <w:r>
+        <w:rPr>
+          <w:rFonts w:ascii="Times New Roman" w:hAnsi="Times New Roman" w:cs="Times New Roman"/>
+          <w:sz w:val="28"/>
+          <w:szCs w:val="28"/>
+        </w:rPr>
+        <w:t xml:space="preserve"> и</w:t>
+      </w:r>
+      <w:r>
+        <w:rPr>
+          <w:rFonts w:ascii="Times New Roman" w:hAnsi="Times New Roman" w:cs="Times New Roman"/>
+          <w:sz w:val="28"/>
+          <w:szCs w:val="28"/>
+        </w:rPr>
+        <w:t xml:space="preserve"> </w:t>
+      </w:r>
+      <w:proofErr w:type="spellStart"/>
+      <w:r>
+        <w:rPr>
+          <w:rFonts w:ascii="Times New Roman" w:hAnsi="Times New Roman" w:cs="Times New Roman"/>
+          <w:sz w:val="28"/>
+          <w:szCs w:val="28"/>
+          <w:lang w:val="en-US"/>
+        </w:rPr>
+        <w:t>css</w:t>
+      </w:r>
+      <w:proofErr w:type="spellEnd"/>
+      <w:r>
+        <w:rPr>
+          <w:rFonts w:ascii="Times New Roman" w:hAnsi="Times New Roman" w:cs="Times New Roman"/>
+          <w:sz w:val="28"/>
+          <w:szCs w:val="28"/>
+        </w:rPr>
+        <w:t xml:space="preserve">. Имея лёгкие знания в </w:t>
+      </w:r>
+      <w:r>
+        <w:rPr>
+          <w:rFonts w:ascii="Times New Roman" w:hAnsi="Times New Roman" w:cs="Times New Roman"/>
+          <w:sz w:val="28"/>
+          <w:szCs w:val="28"/>
+          <w:lang w:val="en-US"/>
+        </w:rPr>
+        <w:t>html</w:t>
+      </w:r>
+      <w:r>
+        <w:rPr>
+          <w:rFonts w:ascii="Times New Roman" w:hAnsi="Times New Roman" w:cs="Times New Roman"/>
+          <w:sz w:val="28"/>
+          <w:szCs w:val="28"/>
+        </w:rPr>
+        <w:t xml:space="preserve"> </w:t>
+      </w:r>
+      <w:r>
+        <w:rPr>
+          <w:rFonts w:ascii="Times New Roman" w:hAnsi="Times New Roman" w:cs="Times New Roman"/>
+          <w:sz w:val="28"/>
+          <w:szCs w:val="28"/>
+        </w:rPr>
+        <w:t xml:space="preserve">и </w:t>
+      </w:r>
+      <w:proofErr w:type="spellStart"/>
+      <w:r>
+        <w:rPr>
+          <w:rFonts w:ascii="Times New Roman" w:hAnsi="Times New Roman" w:cs="Times New Roman"/>
+          <w:sz w:val="28"/>
+          <w:szCs w:val="28"/>
+          <w:lang w:val="en-US"/>
+        </w:rPr>
+        <w:t>css</w:t>
+      </w:r>
+      <w:proofErr w:type="spellEnd"/>
+      <w:r>
+        <w:rPr>
+          <w:rFonts w:ascii="Times New Roman" w:hAnsi="Times New Roman" w:cs="Times New Roman"/>
+          <w:sz w:val="28"/>
+          <w:szCs w:val="28"/>
+        </w:rPr>
+        <w:t xml:space="preserve">, </w:t>
+      </w:r>
+      <w:r>
+        <w:rPr>
+          <w:rFonts w:ascii="Times New Roman" w:hAnsi="Times New Roman" w:cs="Times New Roman"/>
+          <w:sz w:val="28"/>
+          <w:szCs w:val="28"/>
+        </w:rPr>
+        <w:t xml:space="preserve">я </w:t>
+      </w:r>
+      <w:proofErr w:type="gramStart"/>
+      <w:r>
+        <w:rPr>
+          <w:rFonts w:ascii="Times New Roman" w:hAnsi="Times New Roman" w:cs="Times New Roman"/>
+          <w:sz w:val="28"/>
+          <w:szCs w:val="28"/>
+        </w:rPr>
+        <w:t>увидел</w:t>
+      </w:r>
+      <w:proofErr w:type="gramEnd"/>
+      <w:r>
+        <w:rPr>
+          <w:rFonts w:ascii="Times New Roman" w:hAnsi="Times New Roman" w:cs="Times New Roman"/>
+          <w:sz w:val="28"/>
+          <w:szCs w:val="28"/>
+        </w:rPr>
+        <w:t xml:space="preserve"> что кнопке </w:t>
+      </w:r>
+      <w:r>
+        <w:rPr>
+          <w:rFonts w:ascii="Times New Roman" w:hAnsi="Times New Roman" w:cs="Times New Roman"/>
+          <w:sz w:val="28"/>
+          <w:szCs w:val="28"/>
+          <w:lang w:val="en-US"/>
+        </w:rPr>
+        <w:t>link</w:t>
+      </w:r>
+      <w:r>
+        <w:rPr>
+          <w:rFonts w:ascii="Times New Roman" w:hAnsi="Times New Roman" w:cs="Times New Roman"/>
+          <w:sz w:val="28"/>
+          <w:szCs w:val="28"/>
+        </w:rPr>
+        <w:t xml:space="preserve">#5 </w:t>
+      </w:r>
+      <w:r>
+        <w:rPr>
+          <w:rFonts w:ascii="Times New Roman" w:hAnsi="Times New Roman" w:cs="Times New Roman"/>
+          <w:sz w:val="28"/>
+          <w:szCs w:val="28"/>
+        </w:rPr>
+        <w:t xml:space="preserve">передаётся параметр </w:t>
+      </w:r>
+      <w:r>
+        <w:rPr>
+          <w:rFonts w:ascii="Times New Roman" w:hAnsi="Times New Roman" w:cs="Times New Roman"/>
+          <w:sz w:val="28"/>
+          <w:szCs w:val="28"/>
+          <w:lang w:val="en-US"/>
+        </w:rPr>
+        <w:t>disabled</w:t>
+      </w:r>
+      <w:r>
+        <w:rPr>
+          <w:rFonts w:ascii="Times New Roman" w:hAnsi="Times New Roman" w:cs="Times New Roman"/>
+          <w:sz w:val="28"/>
+          <w:szCs w:val="28"/>
+        </w:rPr>
+        <w:t xml:space="preserve">. </w:t>
+      </w:r>
+      <w:r>
+        <w:rPr>
+          <w:rFonts w:ascii="Times New Roman" w:hAnsi="Times New Roman" w:cs="Times New Roman"/>
+          <w:sz w:val="28"/>
+          <w:szCs w:val="28"/>
+        </w:rPr>
+        <w:t xml:space="preserve">Кнопке </w:t>
+      </w:r>
+      <w:r>
+        <w:rPr>
+          <w:rFonts w:ascii="Times New Roman" w:hAnsi="Times New Roman" w:cs="Times New Roman"/>
+          <w:sz w:val="28"/>
+          <w:szCs w:val="28"/>
+          <w:lang w:val="en-US"/>
+        </w:rPr>
+        <w:t>Link</w:t>
+      </w:r>
+      <w:r>
+        <w:rPr>
+          <w:rFonts w:ascii="Times New Roman" w:hAnsi="Times New Roman" w:cs="Times New Roman"/>
+          <w:sz w:val="28"/>
+          <w:szCs w:val="28"/>
+        </w:rPr>
+        <w:t>#6</w:t>
+      </w:r>
+      <w:r>
+        <w:rPr>
+          <w:rFonts w:ascii="Times New Roman" w:hAnsi="Times New Roman" w:cs="Times New Roman"/>
+          <w:sz w:val="28"/>
+          <w:szCs w:val="28"/>
+        </w:rPr>
+        <w:t xml:space="preserve"> передаётся стиль видимости равный скрытому, </w:t>
+      </w:r>
+      <w:proofErr w:type="gramStart"/>
+      <w:r>
+        <w:rPr>
+          <w:rFonts w:ascii="Times New Roman" w:hAnsi="Times New Roman" w:cs="Times New Roman"/>
+          <w:sz w:val="28"/>
+          <w:szCs w:val="28"/>
+        </w:rPr>
+        <w:t>следовательно</w:t>
+      </w:r>
+      <w:proofErr w:type="gramEnd"/>
+      <w:r>
+        <w:rPr>
+          <w:rFonts w:ascii="Times New Roman" w:hAnsi="Times New Roman" w:cs="Times New Roman"/>
+          <w:sz w:val="28"/>
+          <w:szCs w:val="28"/>
+        </w:rPr>
+        <w:t xml:space="preserve"> по данной причине изначально мы её не видим. Далее прописаны 2 скрипта, в которых задаётся условие при котором если мы получаем ответ на </w:t>
+      </w:r>
+      <w:proofErr w:type="spellStart"/>
+      <w:proofErr w:type="gramStart"/>
+      <w:r>
+        <w:rPr>
+          <w:rFonts w:ascii="Times New Roman" w:hAnsi="Times New Roman" w:cs="Times New Roman"/>
+          <w:sz w:val="28"/>
+          <w:szCs w:val="28"/>
+        </w:rPr>
+        <w:t>getInternetExplorerVersion</w:t>
+      </w:r>
+      <w:proofErr w:type="spellEnd"/>
+      <w:r>
+        <w:rPr>
+          <w:rFonts w:ascii="Times New Roman" w:hAnsi="Times New Roman" w:cs="Times New Roman"/>
+          <w:sz w:val="28"/>
+          <w:szCs w:val="28"/>
+        </w:rPr>
+        <w:t>(</w:t>
+      </w:r>
+      <w:proofErr w:type="gramEnd"/>
+      <w:r>
+        <w:rPr>
+          <w:rFonts w:ascii="Times New Roman" w:hAnsi="Times New Roman" w:cs="Times New Roman"/>
+          <w:sz w:val="28"/>
+          <w:szCs w:val="28"/>
+        </w:rPr>
+        <w:t>)</w:t>
+      </w:r>
+      <w:r>
+        <w:rPr>
+          <w:rFonts w:ascii="Times New Roman" w:hAnsi="Times New Roman" w:cs="Times New Roman"/>
+          <w:sz w:val="28"/>
+          <w:szCs w:val="28"/>
+        </w:rPr>
+        <w:t xml:space="preserve">, то выполняется функция </w:t>
+      </w:r>
+      <w:proofErr w:type="spellStart"/>
+      <w:r>
+        <w:rPr>
+          <w:rFonts w:ascii="Times New Roman" w:hAnsi="Times New Roman" w:cs="Times New Roman"/>
+          <w:sz w:val="28"/>
+          <w:szCs w:val="28"/>
+          <w:lang w:val="en-US"/>
+        </w:rPr>
+        <w:t>LinkAdd</w:t>
+      </w:r>
+      <w:proofErr w:type="spellEnd"/>
+      <w:r>
+        <w:rPr>
+          <w:rFonts w:ascii="Times New Roman" w:hAnsi="Times New Roman" w:cs="Times New Roman"/>
+          <w:sz w:val="28"/>
+          <w:szCs w:val="28"/>
+        </w:rPr>
+        <w:t xml:space="preserve">() </w:t>
+      </w:r>
+      <w:r>
+        <w:rPr>
+          <w:rFonts w:ascii="Times New Roman" w:hAnsi="Times New Roman" w:cs="Times New Roman"/>
+          <w:sz w:val="28"/>
+          <w:szCs w:val="28"/>
+        </w:rPr>
+        <w:t xml:space="preserve">при которой у нас появляется ссылка </w:t>
+      </w:r>
+      <w:r>
+        <w:rPr>
+          <w:rFonts w:ascii="Times New Roman" w:hAnsi="Times New Roman" w:cs="Times New Roman"/>
+          <w:sz w:val="28"/>
+          <w:szCs w:val="28"/>
+          <w:lang w:val="en-US"/>
+        </w:rPr>
+        <w:t>Link</w:t>
+      </w:r>
+      <w:r>
+        <w:rPr>
+          <w:rFonts w:ascii="Times New Roman" w:hAnsi="Times New Roman" w:cs="Times New Roman"/>
+          <w:sz w:val="28"/>
+          <w:szCs w:val="28"/>
+        </w:rPr>
+        <w:t xml:space="preserve">#0, но поскольку изначально я использовал </w:t>
+      </w:r>
+      <w:r>
+        <w:rPr>
+          <w:rFonts w:ascii="Times New Roman" w:hAnsi="Times New Roman" w:cs="Times New Roman"/>
+          <w:sz w:val="28"/>
+          <w:szCs w:val="28"/>
+          <w:lang w:val="en-US"/>
+        </w:rPr>
+        <w:t>Google</w:t>
+      </w:r>
+      <w:r>
+        <w:rPr>
+          <w:rFonts w:ascii="Times New Roman" w:hAnsi="Times New Roman" w:cs="Times New Roman"/>
+          <w:sz w:val="28"/>
+          <w:szCs w:val="28"/>
+        </w:rPr>
+        <w:t xml:space="preserve"> </w:t>
+      </w:r>
+      <w:r>
+        <w:rPr>
+          <w:rFonts w:ascii="Times New Roman" w:hAnsi="Times New Roman" w:cs="Times New Roman"/>
+          <w:sz w:val="28"/>
+          <w:szCs w:val="28"/>
+          <w:lang w:val="en-US"/>
+        </w:rPr>
+        <w:t>Chrome</w:t>
+      </w:r>
+      <w:r>
+        <w:rPr>
+          <w:rFonts w:ascii="Times New Roman" w:hAnsi="Times New Roman" w:cs="Times New Roman"/>
+          <w:sz w:val="28"/>
+          <w:szCs w:val="28"/>
+        </w:rPr>
+        <w:t xml:space="preserve">, </w:t>
+      </w:r>
+      <w:r>
+        <w:rPr>
+          <w:rFonts w:ascii="Times New Roman" w:hAnsi="Times New Roman" w:cs="Times New Roman"/>
+          <w:sz w:val="28"/>
+          <w:szCs w:val="28"/>
+        </w:rPr>
+        <w:t xml:space="preserve">данного события не произошло, и я просто экспериментировал </w:t>
+      </w:r>
+      <w:r>
+        <w:rPr>
+          <w:rFonts w:ascii="Times New Roman" w:hAnsi="Times New Roman" w:cs="Times New Roman"/>
+          <w:sz w:val="28"/>
+          <w:szCs w:val="28"/>
+        </w:rPr>
+        <w:t xml:space="preserve">  </w:t>
+      </w:r>
+      <w:r>
+        <w:rPr>
+          <w:rFonts w:ascii="Times New Roman" w:hAnsi="Times New Roman" w:cs="Times New Roman"/>
+          <w:sz w:val="28"/>
+          <w:szCs w:val="28"/>
+        </w:rPr>
+        <w:t xml:space="preserve"> добавляя данное свойства при клике на созданную мной кнопку. Далее уже желая получить результаты на основе функций, я воспользовался </w:t>
+      </w:r>
+      <w:r>
+        <w:rPr>
+          <w:rFonts w:ascii="Times New Roman" w:hAnsi="Times New Roman" w:cs="Times New Roman"/>
+          <w:sz w:val="28"/>
+          <w:szCs w:val="28"/>
+          <w:lang w:val="en-US"/>
+        </w:rPr>
+        <w:t>Internet</w:t>
+      </w:r>
+      <w:r>
+        <w:rPr>
+          <w:rFonts w:ascii="Times New Roman" w:hAnsi="Times New Roman" w:cs="Times New Roman"/>
+          <w:sz w:val="28"/>
+          <w:szCs w:val="28"/>
+        </w:rPr>
+        <w:t xml:space="preserve"> </w:t>
+      </w:r>
+      <w:r>
+        <w:rPr>
+          <w:rFonts w:ascii="Times New Roman" w:hAnsi="Times New Roman" w:cs="Times New Roman"/>
+          <w:sz w:val="28"/>
+          <w:szCs w:val="28"/>
+          <w:lang w:val="en-US"/>
+        </w:rPr>
+        <w:t>Explorer</w:t>
+      </w:r>
+      <w:r>
+        <w:rPr>
+          <w:rFonts w:ascii="Times New Roman" w:hAnsi="Times New Roman" w:cs="Times New Roman"/>
+          <w:sz w:val="28"/>
+          <w:szCs w:val="28"/>
+        </w:rPr>
+        <w:t xml:space="preserve">11, чтобы посмотреть как выполняются функции, и получить с помощью </w:t>
+      </w:r>
+      <w:proofErr w:type="spellStart"/>
+      <w:proofErr w:type="gramStart"/>
+      <w:r>
+        <w:rPr>
+          <w:rFonts w:ascii="Times New Roman" w:hAnsi="Times New Roman" w:cs="Times New Roman"/>
+          <w:sz w:val="28"/>
+          <w:szCs w:val="28"/>
+        </w:rPr>
+        <w:t>alert</w:t>
+      </w:r>
+      <w:proofErr w:type="spellEnd"/>
+      <w:r>
+        <w:rPr>
+          <w:rFonts w:ascii="Times New Roman" w:hAnsi="Times New Roman" w:cs="Times New Roman"/>
+          <w:sz w:val="28"/>
+          <w:szCs w:val="28"/>
+        </w:rPr>
+        <w:t>(</w:t>
+      </w:r>
+      <w:proofErr w:type="gramEnd"/>
+      <w:r>
+        <w:rPr>
+          <w:rFonts w:ascii="Times New Roman" w:hAnsi="Times New Roman" w:cs="Times New Roman"/>
+          <w:sz w:val="28"/>
+          <w:szCs w:val="28"/>
+        </w:rPr>
+        <w:t xml:space="preserve">) </w:t>
+      </w:r>
+      <w:r>
+        <w:rPr>
+          <w:rFonts w:ascii="Times New Roman" w:hAnsi="Times New Roman" w:cs="Times New Roman"/>
+          <w:sz w:val="28"/>
+          <w:szCs w:val="28"/>
+        </w:rPr>
+        <w:t>сообщение о версии моего браузера. Единственное что не смог сделать, так это понять смысл закомментированной строки.</w:t>
+      </w:r>
+    </w:p>
+    <w:p>
+      <w:pPr>
+        <w:rPr>
+          <w:rFonts w:ascii="Times New Roman" w:hAnsi="Times New Roman" w:cs="Times New Roman"/>
+          <w:sz w:val="28"/>
+          <w:szCs w:val="28"/>
+        </w:rPr>
+      </w:pPr>
+      <w:r>
+        <w:rPr>
+          <w:rFonts w:ascii="Times New Roman" w:hAnsi="Times New Roman" w:cs="Times New Roman"/>
+          <w:sz w:val="28"/>
+          <w:szCs w:val="28"/>
+        </w:rPr>
+        <w:t>Ответы на</w:t>
+      </w:r>
+      <w:r>
+        <w:rPr>
+          <w:rFonts w:ascii="Times New Roman" w:hAnsi="Times New Roman" w:cs="Times New Roman"/>
+          <w:sz w:val="28"/>
+          <w:szCs w:val="28"/>
+        </w:rPr>
+        <w:t xml:space="preserve"> вопросы по ошибкам</w:t>
+      </w:r>
+      <w:r>
+        <w:rPr>
+          <w:rFonts w:ascii="Times New Roman" w:hAnsi="Times New Roman" w:cs="Times New Roman"/>
+          <w:sz w:val="28"/>
+          <w:szCs w:val="28"/>
+        </w:rPr>
+        <w:t>:</w:t>
+      </w:r>
     </w:p>
     <w:p>
       <w:pPr>
@@ -239,7 +841,16 @@
           <w:sz w:val="28"/>
           <w:szCs w:val="28"/>
         </w:rPr>
-        <w:t>а также возможно необходимые файлы были загружены в неправильную папку. Для исправления ошибки нам необходим доступа к панели управления хостинга. Сперва проверяем правильно ли назван индексный файл, все символы в его имени должны быть в нижнем регистре, если один символ набран заглавной буквой, может возникнуть ошибка 403, также индексный файл может быть нескольких форматов, в зависимости от конфигурации сайта</w:t>
+        <w:t xml:space="preserve">а также возможно необходимые файлы были загружены в неправильную папку. Для исправления ошибки нам необходим доступа к панели управления хостинга. Сперва проверяем правильно ли назван индексный файл, все символы в его имени </w:t>
+      </w:r>
+      <w:r>
+        <w:rPr>
+          <w:rFonts w:ascii="Times New Roman" w:hAnsi="Times New Roman" w:cs="Times New Roman"/>
+          <w:sz w:val="28"/>
+          <w:szCs w:val="28"/>
+        </w:rPr>
+        <w:lastRenderedPageBreak/>
+        <w:t>должны быть в нижнем регистре, если один символ набран заглавной буквой, может возникнуть ошибка 403, также индексный файл может быть нескольких форматов, в зависимости от конфигурации сайта</w:t>
       </w:r>
       <w:r>
         <w:rPr>
@@ -396,25 +1007,25 @@
           <w:sz w:val="28"/>
           <w:szCs w:val="28"/>
         </w:rPr>
-        <w:t xml:space="preserve">Если же данная ошибка возникает у пользователя и это никак не связано с сервером, необходимо </w:t>
-      </w:r>
-      <w:proofErr w:type="gramStart"/>
-      <w:r>
-        <w:rPr>
-          <w:rFonts w:ascii="Times New Roman" w:hAnsi="Times New Roman" w:cs="Times New Roman"/>
-          <w:sz w:val="28"/>
-          <w:szCs w:val="28"/>
-        </w:rPr>
-        <w:t>убедится</w:t>
-      </w:r>
-      <w:proofErr w:type="gramEnd"/>
-      <w:r>
-        <w:rPr>
-          <w:rFonts w:ascii="Times New Roman" w:hAnsi="Times New Roman" w:cs="Times New Roman"/>
-          <w:sz w:val="28"/>
-          <w:szCs w:val="28"/>
-        </w:rPr>
-        <w:t xml:space="preserve"> что это проблема именно на одном устройстве и нет никаких ошибок в </w:t>
+        <w:t>Если же данная ошибка возникает у пользователя и это никак не связано с сервером, необходимо убедит</w:t>
+      </w:r>
+      <w:r>
+        <w:rPr>
+          <w:rFonts w:ascii="Times New Roman" w:hAnsi="Times New Roman" w:cs="Times New Roman"/>
+          <w:sz w:val="28"/>
+          <w:szCs w:val="28"/>
+        </w:rPr>
+        <w:t>ь</w:t>
+      </w:r>
+      <w:bookmarkStart w:id="0" w:name="_GoBack"/>
+      <w:bookmarkEnd w:id="0"/>
+      <w:r>
+        <w:rPr>
+          <w:rFonts w:ascii="Times New Roman" w:hAnsi="Times New Roman" w:cs="Times New Roman"/>
+          <w:sz w:val="28"/>
+          <w:szCs w:val="28"/>
+        </w:rPr>
+        <w:t xml:space="preserve">ся что это проблема именно на одном устройстве и нет никаких ошибок в </w:t>
       </w:r>
       <w:r>
         <w:rPr>
@@ -1125,6 +1736,17 @@
       <w:contextualSpacing/>
     </w:pPr>
   </w:style>
+  <w:style w:type="character" w:styleId="a4">
+    <w:name w:val="Hyperlink"/>
+    <w:basedOn w:val="a0"/>
+    <w:uiPriority w:val="99"/>
+    <w:unhideWhenUsed/>
+    <w:rsid w:val="00643104"/>
+    <w:rPr>
+      <w:color w:val="0563C1" w:themeColor="hyperlink"/>
+      <w:u w:val="single"/>
+    </w:rPr>
+  </w:style>
 </w:styles>
 </file>
 

</xml_diff>